<commit_message>
landing page, color border time slider, map description, report
</commit_message>
<xml_diff>
--- a/Interactive water management map of Wellington.docx
+++ b/Interactive water management map of Wellington.docx
@@ -652,7 +652,7 @@
           <w:noProof/>
           <w:lang w:val="en-GB"/>
         </w:rPr>
-        <w:t>10 June 2016</w:t>
+        <w:t>17 June 2016</w:t>
       </w:r>
       <w:r>
         <w:rPr>
@@ -2448,8 +2448,6 @@
         </w:rPr>
         <w:t>??</w:t>
       </w:r>
-      <w:bookmarkStart w:id="5" w:name="_GoBack"/>
-      <w:bookmarkEnd w:id="5"/>
     </w:p>
     <w:p>
       <w:pPr>
@@ -2568,14 +2566,14 @@
           <w:lang w:val="en-GB"/>
         </w:rPr>
       </w:pPr>
-      <w:bookmarkStart w:id="6" w:name="_Toc453234639"/>
+      <w:bookmarkStart w:id="5" w:name="_Toc453234639"/>
       <w:r>
         <w:rPr>
           <w:lang w:val="en-GB"/>
         </w:rPr>
         <w:t>Technical equipment</w:t>
       </w:r>
-      <w:bookmarkEnd w:id="6"/>
+      <w:bookmarkEnd w:id="5"/>
     </w:p>
     <w:p>
       <w:pPr>
@@ -2641,7 +2639,25 @@
           <w:shd w:val="clear" w:color="auto" w:fill="FFFFFF"/>
           <w:lang w:val="en-GB"/>
         </w:rPr>
-        <w:t xml:space="preserve"> for the GUI, CSS for the style and Javascript for the interaction. Furthermore, cartographic dedicated libraries are going to be used (Leaflet D3, Openlayers, etc.).</w:t>
+        <w:t xml:space="preserve"> for the GUI, CSS for the style and Javascript for the interaction. Furthermore, cartographic dedicated libraries are used (Leaflet D3, Openlayers, </w:t>
+      </w:r>
+      <w:r>
+        <w:rPr>
+          <w:rFonts w:ascii="Times New Roman" w:hAnsi="Times New Roman" w:cs="Times New Roman"/>
+          <w:shd w:val="clear" w:color="auto" w:fill="FFFFFF"/>
+          <w:lang w:val="en-GB"/>
+        </w:rPr>
+        <w:t xml:space="preserve">JQuery, </w:t>
+      </w:r>
+      <w:bookmarkStart w:id="6" w:name="_GoBack"/>
+      <w:bookmarkEnd w:id="6"/>
+      <w:r>
+        <w:rPr>
+          <w:rFonts w:ascii="Times New Roman" w:hAnsi="Times New Roman" w:cs="Times New Roman"/>
+          <w:shd w:val="clear" w:color="auto" w:fill="FFFFFF"/>
+          <w:lang w:val="en-GB"/>
+        </w:rPr>
+        <w:t>etc.).</w:t>
       </w:r>
     </w:p>
     <w:p>

</xml_diff>